<commit_message>
Add decription for Fronted [add Manage Hotel Info]
</commit_message>
<xml_diff>
--- a/Field.docx
+++ b/Field.docx
@@ -84,6 +84,15 @@
         <w:ind w:left="1440"/>
       </w:pPr>
       <w:r>
+        <w:t>Ảnh</w:t>
+      </w:r>
+    </w:p>
+    <w:p>
+      <w:pPr>
+        <w:pStyle w:val="ListParagraph"/>
+        <w:ind w:left="1440"/>
+      </w:pPr>
+      <w:r>
         <w:t>Loại Phòng</w:t>
       </w:r>
     </w:p>
@@ -256,6 +265,7 @@
         </w:numPr>
       </w:pPr>
       <w:r>
+        <w:lastRenderedPageBreak/>
         <w:t>Đăng ký</w:t>
       </w:r>
     </w:p>
@@ -268,7 +278,6 @@
         </w:numPr>
       </w:pPr>
       <w:r>
-        <w:lastRenderedPageBreak/>
         <w:t>Đăng Nhập</w:t>
       </w:r>
     </w:p>
@@ -602,6 +611,7 @@
         </w:numPr>
       </w:pPr>
       <w:r>
+        <w:lastRenderedPageBreak/>
         <w:t>1 vùng lưu kết quả đã tìm</w:t>
       </w:r>
     </w:p>
@@ -617,7 +627,6 @@
         </w:rPr>
       </w:pPr>
       <w:r>
-        <w:lastRenderedPageBreak/>
         <w:t>Danh sách các phòng</w:t>
       </w:r>
     </w:p>
@@ -741,7 +750,7 @@
         </w:rPr>
       </w:pPr>
       <w:r>
-        <w:t xml:space="preserve">Giá </w:t>
+        <w:t>Input số người</w:t>
       </w:r>
     </w:p>
     <w:p>
@@ -756,20 +765,59 @@
         </w:rPr>
       </w:pPr>
       <w:r>
+        <w:t>Input số phòng</w:t>
+      </w:r>
+    </w:p>
+    <w:p>
+      <w:pPr>
+        <w:pStyle w:val="ListParagraph"/>
+        <w:numPr>
+          <w:ilvl w:val="1"/>
+          <w:numId w:val="9"/>
+        </w:numPr>
+        <w:rPr>
+          <w:b/>
+        </w:rPr>
+      </w:pPr>
+      <w:r>
+        <w:t xml:space="preserve">Giá </w:t>
+      </w:r>
+    </w:p>
+    <w:p>
+      <w:pPr>
+        <w:pStyle w:val="ListParagraph"/>
+        <w:numPr>
+          <w:ilvl w:val="1"/>
+          <w:numId w:val="9"/>
+        </w:numPr>
+        <w:rPr>
+          <w:b/>
+        </w:rPr>
+      </w:pPr>
+      <w:r>
         <w:t>Nút đặt phòng</w:t>
       </w:r>
-    </w:p>
-    <w:p>
-      <w:pPr>
-        <w:rPr>
-          <w:b/>
-        </w:rPr>
-      </w:pPr>
-      <w:r>
-        <w:rPr>
-          <w:b/>
-        </w:rPr>
-        <w:t>Giao diện sau khi chọn phòng</w:t>
+      <w:r>
+        <w:t xml:space="preserve"> (lấy tất cả danh sách các phòng có thông tin input số người &amp;&amp; input số phòng)</w:t>
+      </w:r>
+    </w:p>
+    <w:p>
+      <w:pPr>
+        <w:rPr>
+          <w:b/>
+        </w:rPr>
+      </w:pPr>
+      <w:r>
+        <w:rPr>
+          <w:b/>
+        </w:rPr>
+        <w:t>Giao diện sau khi chọ</w:t>
+      </w:r>
+      <w:r>
+        <w:rPr>
+          <w:b/>
+        </w:rPr>
+        <w:t>n đặt phòng</w:t>
       </w:r>
       <w:r>
         <w:rPr>
@@ -843,6 +891,8 @@
       <w:r>
         <w:t>Họ Tên liên hệ</w:t>
       </w:r>
+      <w:bookmarkStart w:id="0" w:name="_GoBack"/>
+      <w:bookmarkEnd w:id="0"/>
     </w:p>
     <w:p>
       <w:pPr>
@@ -987,6 +1037,7 @@
         <w:rPr>
           <w:b/>
         </w:rPr>
+        <w:lastRenderedPageBreak/>
         <w:t>Giao diện quản lý Order</w:t>
       </w:r>
     </w:p>
@@ -1038,7 +1089,6 @@
         </w:rPr>
       </w:pPr>
       <w:r>
-        <w:lastRenderedPageBreak/>
         <w:t>Đơn gồm tên KS, Ngày checkin-checkout, sdt liên hệ của KS, thời gian đặt,  1 ảnh KS</w:t>
       </w:r>
     </w:p>
@@ -1395,8 +1445,6 @@
       <w:r>
         <w:t>Tổng tiền</w:t>
       </w:r>
-      <w:bookmarkStart w:id="0" w:name="_GoBack"/>
-      <w:bookmarkEnd w:id="0"/>
     </w:p>
     <w:p>
       <w:pPr>
@@ -1423,6 +1471,7 @@
         <w:rPr>
           <w:b/>
         </w:rPr>
+        <w:lastRenderedPageBreak/>
         <w:t>Giao diện sau khi click một người đặt</w:t>
       </w:r>
     </w:p>
@@ -1468,7 +1517,6 @@
         </w:rPr>
       </w:pPr>
       <w:r>
-        <w:lastRenderedPageBreak/>
         <w:t>SĐT liên hệ</w:t>
       </w:r>
     </w:p>
@@ -1681,6 +1729,669 @@
       <w:r>
         <w:t>Nút hủy đơn</w:t>
       </w:r>
+    </w:p>
+    <w:p>
+      <w:pPr>
+        <w:rPr>
+          <w:b/>
+        </w:rPr>
+      </w:pPr>
+      <w:r>
+        <w:rPr>
+          <w:b/>
+        </w:rPr>
+        <w:t>--------------------------------</w:t>
+      </w:r>
+    </w:p>
+    <w:p>
+      <w:pPr>
+        <w:rPr>
+          <w:b/>
+        </w:rPr>
+      </w:pPr>
+      <w:r>
+        <w:rPr>
+          <w:b/>
+        </w:rPr>
+        <w:t>Giao diện quản lý thông tin KS</w:t>
+      </w:r>
+    </w:p>
+    <w:p>
+      <w:pPr>
+        <w:pStyle w:val="ListParagraph"/>
+        <w:numPr>
+          <w:ilvl w:val="0"/>
+          <w:numId w:val="14"/>
+        </w:numPr>
+        <w:rPr>
+          <w:b/>
+        </w:rPr>
+      </w:pPr>
+      <w:r>
+        <w:t>Danh Sách các Khách sạn chủ KS đã thêm</w:t>
+      </w:r>
+    </w:p>
+    <w:p>
+      <w:pPr>
+        <w:pStyle w:val="ListParagraph"/>
+        <w:numPr>
+          <w:ilvl w:val="1"/>
+          <w:numId w:val="14"/>
+        </w:numPr>
+        <w:rPr>
+          <w:b/>
+        </w:rPr>
+      </w:pPr>
+      <w:r>
+        <w:t>Ảnh</w:t>
+      </w:r>
+    </w:p>
+    <w:p>
+      <w:pPr>
+        <w:pStyle w:val="ListParagraph"/>
+        <w:numPr>
+          <w:ilvl w:val="1"/>
+          <w:numId w:val="14"/>
+        </w:numPr>
+        <w:rPr>
+          <w:b/>
+        </w:rPr>
+      </w:pPr>
+      <w:r>
+        <w:t>Tên</w:t>
+      </w:r>
+    </w:p>
+    <w:p>
+      <w:pPr>
+        <w:pStyle w:val="ListParagraph"/>
+        <w:numPr>
+          <w:ilvl w:val="1"/>
+          <w:numId w:val="14"/>
+        </w:numPr>
+        <w:rPr>
+          <w:b/>
+        </w:rPr>
+      </w:pPr>
+      <w:r>
+        <w:t>Địa chỉ</w:t>
+      </w:r>
+    </w:p>
+    <w:p>
+      <w:pPr>
+        <w:pStyle w:val="ListParagraph"/>
+        <w:numPr>
+          <w:ilvl w:val="1"/>
+          <w:numId w:val="14"/>
+        </w:numPr>
+        <w:rPr>
+          <w:b/>
+        </w:rPr>
+      </w:pPr>
+      <w:r>
+        <w:t>Nút sửa</w:t>
+      </w:r>
+    </w:p>
+    <w:p>
+      <w:pPr>
+        <w:pStyle w:val="ListParagraph"/>
+        <w:numPr>
+          <w:ilvl w:val="1"/>
+          <w:numId w:val="14"/>
+        </w:numPr>
+        <w:rPr>
+          <w:b/>
+        </w:rPr>
+      </w:pPr>
+      <w:r>
+        <w:t>Nút xóa</w:t>
+      </w:r>
+    </w:p>
+    <w:p>
+      <w:pPr>
+        <w:pStyle w:val="ListParagraph"/>
+        <w:numPr>
+          <w:ilvl w:val="0"/>
+          <w:numId w:val="14"/>
+        </w:numPr>
+        <w:rPr>
+          <w:b/>
+        </w:rPr>
+      </w:pPr>
+      <w:r>
+        <w:t>Nút thêm KS mới</w:t>
+      </w:r>
+    </w:p>
+    <w:p>
+      <w:pPr>
+        <w:pStyle w:val="ListParagraph"/>
+        <w:numPr>
+          <w:ilvl w:val="0"/>
+          <w:numId w:val="14"/>
+        </w:numPr>
+        <w:rPr>
+          <w:b/>
+        </w:rPr>
+      </w:pPr>
+      <w:r>
+        <w:lastRenderedPageBreak/>
+        <w:t>Nút xem các phòng</w:t>
+      </w:r>
+    </w:p>
+    <w:p>
+      <w:pPr>
+        <w:rPr>
+          <w:b/>
+        </w:rPr>
+      </w:pPr>
+      <w:r>
+        <w:rPr>
+          <w:b/>
+        </w:rPr>
+        <w:t>Giao diện sau khi click thêm KS mới</w:t>
+      </w:r>
+    </w:p>
+    <w:p>
+      <w:pPr>
+        <w:pStyle w:val="ListParagraph"/>
+        <w:numPr>
+          <w:ilvl w:val="0"/>
+          <w:numId w:val="16"/>
+        </w:numPr>
+      </w:pPr>
+      <w:r>
+        <w:t>Tên KS</w:t>
+      </w:r>
+    </w:p>
+    <w:p>
+      <w:pPr>
+        <w:pStyle w:val="ListParagraph"/>
+        <w:numPr>
+          <w:ilvl w:val="0"/>
+          <w:numId w:val="16"/>
+        </w:numPr>
+      </w:pPr>
+      <w:r>
+        <w:t>Địa Chỉ</w:t>
+      </w:r>
+    </w:p>
+    <w:p>
+      <w:pPr>
+        <w:pStyle w:val="ListParagraph"/>
+        <w:numPr>
+          <w:ilvl w:val="0"/>
+          <w:numId w:val="16"/>
+        </w:numPr>
+      </w:pPr>
+      <w:r>
+        <w:t>Số Sao</w:t>
+      </w:r>
+    </w:p>
+    <w:p>
+      <w:pPr>
+        <w:pStyle w:val="ListParagraph"/>
+        <w:numPr>
+          <w:ilvl w:val="0"/>
+          <w:numId w:val="16"/>
+        </w:numPr>
+      </w:pPr>
+      <w:r>
+        <w:t>Hình ảnh</w:t>
+      </w:r>
+    </w:p>
+    <w:p>
+      <w:pPr>
+        <w:pStyle w:val="ListParagraph"/>
+        <w:numPr>
+          <w:ilvl w:val="0"/>
+          <w:numId w:val="16"/>
+        </w:numPr>
+      </w:pPr>
+      <w:r>
+        <w:t>Tiện ích: Máy lạnh, Lễ Tân 24/24, Thang máy, Nhà Hàng, Wifi, swimming pool, free parking, pet friendly, Fitness room, Spa</w:t>
+      </w:r>
+      <w:r>
+        <w:t xml:space="preserve"> (CheckBox)</w:t>
+      </w:r>
+    </w:p>
+    <w:p>
+      <w:pPr>
+        <w:pStyle w:val="ListParagraph"/>
+        <w:numPr>
+          <w:ilvl w:val="0"/>
+          <w:numId w:val="16"/>
+        </w:numPr>
+      </w:pPr>
+      <w:r>
+        <w:t>Nút Hoàn Tất (nhảy về giao diện các KS)</w:t>
+      </w:r>
+    </w:p>
+    <w:p>
+      <w:pPr>
+        <w:rPr>
+          <w:b/>
+        </w:rPr>
+      </w:pPr>
+      <w:r>
+        <w:rPr>
+          <w:b/>
+        </w:rPr>
+        <w:t>Giao diện sau khi click sửa KS</w:t>
+      </w:r>
+    </w:p>
+    <w:p>
+      <w:pPr>
+        <w:pStyle w:val="ListParagraph"/>
+        <w:numPr>
+          <w:ilvl w:val="0"/>
+          <w:numId w:val="17"/>
+        </w:numPr>
+        <w:rPr>
+          <w:b/>
+        </w:rPr>
+      </w:pPr>
+      <w:r>
+        <w:rPr>
+          <w:b/>
+        </w:rPr>
+        <w:t>&lt;</w:t>
+      </w:r>
+      <w:r>
+        <w:rPr>
+          <w:i/>
+        </w:rPr>
+        <w:t>Nhập các thông tin cũ vào input field</w:t>
+      </w:r>
+      <w:r>
+        <w:rPr>
+          <w:b/>
+        </w:rPr>
+        <w:t>&gt;</w:t>
+      </w:r>
+    </w:p>
+    <w:p>
+      <w:pPr>
+        <w:pStyle w:val="ListParagraph"/>
+        <w:numPr>
+          <w:ilvl w:val="0"/>
+          <w:numId w:val="17"/>
+        </w:numPr>
+      </w:pPr>
+      <w:r>
+        <w:t>Tên KS</w:t>
+      </w:r>
+    </w:p>
+    <w:p>
+      <w:pPr>
+        <w:pStyle w:val="ListParagraph"/>
+        <w:numPr>
+          <w:ilvl w:val="0"/>
+          <w:numId w:val="17"/>
+        </w:numPr>
+      </w:pPr>
+      <w:r>
+        <w:t>Địa Chỉ</w:t>
+      </w:r>
+    </w:p>
+    <w:p>
+      <w:pPr>
+        <w:pStyle w:val="ListParagraph"/>
+        <w:numPr>
+          <w:ilvl w:val="0"/>
+          <w:numId w:val="17"/>
+        </w:numPr>
+      </w:pPr>
+      <w:r>
+        <w:t>Số Sao</w:t>
+      </w:r>
+    </w:p>
+    <w:p>
+      <w:pPr>
+        <w:pStyle w:val="ListParagraph"/>
+        <w:numPr>
+          <w:ilvl w:val="0"/>
+          <w:numId w:val="17"/>
+        </w:numPr>
+      </w:pPr>
+      <w:r>
+        <w:t>Hình ảnh</w:t>
+      </w:r>
+    </w:p>
+    <w:p>
+      <w:pPr>
+        <w:pStyle w:val="ListParagraph"/>
+        <w:numPr>
+          <w:ilvl w:val="0"/>
+          <w:numId w:val="17"/>
+        </w:numPr>
+      </w:pPr>
+      <w:r>
+        <w:t>Tiện ích: Máy lạnh, Lễ Tân 24/24, Thang máy, Nhà Hàng, Wifi, swimming pool, free parking, pet friendly, Fitness room, Spa (CheckBox)</w:t>
+      </w:r>
+    </w:p>
+    <w:p>
+      <w:pPr>
+        <w:pStyle w:val="ListParagraph"/>
+        <w:numPr>
+          <w:ilvl w:val="0"/>
+          <w:numId w:val="17"/>
+        </w:numPr>
+      </w:pPr>
+      <w:r>
+        <w:t>Nút Hoàn Tất (nhảy về giao diện các KS)</w:t>
+      </w:r>
+    </w:p>
+    <w:p>
+      <w:pPr>
+        <w:rPr>
+          <w:b/>
+        </w:rPr>
+      </w:pPr>
+      <w:r>
+        <w:rPr>
+          <w:b/>
+        </w:rPr>
+        <w:t>Giao diện sau khi click xem các phòng</w:t>
+      </w:r>
+    </w:p>
+    <w:p>
+      <w:pPr>
+        <w:pStyle w:val="ListParagraph"/>
+        <w:numPr>
+          <w:ilvl w:val="0"/>
+          <w:numId w:val="18"/>
+        </w:numPr>
+        <w:rPr>
+          <w:b/>
+        </w:rPr>
+      </w:pPr>
+      <w:r>
+        <w:t>Danh sách các phòng</w:t>
+      </w:r>
+    </w:p>
+    <w:p>
+      <w:pPr>
+        <w:pStyle w:val="ListParagraph"/>
+        <w:numPr>
+          <w:ilvl w:val="1"/>
+          <w:numId w:val="18"/>
+        </w:numPr>
+        <w:rPr>
+          <w:b/>
+        </w:rPr>
+      </w:pPr>
+      <w:r>
+        <w:t>Tên</w:t>
+      </w:r>
+    </w:p>
+    <w:p>
+      <w:pPr>
+        <w:pStyle w:val="ListParagraph"/>
+        <w:numPr>
+          <w:ilvl w:val="1"/>
+          <w:numId w:val="18"/>
+        </w:numPr>
+        <w:rPr>
+          <w:b/>
+        </w:rPr>
+      </w:pPr>
+      <w:r>
+        <w:t>1 ảnh</w:t>
+      </w:r>
+    </w:p>
+    <w:p>
+      <w:pPr>
+        <w:pStyle w:val="ListParagraph"/>
+        <w:numPr>
+          <w:ilvl w:val="1"/>
+          <w:numId w:val="18"/>
+        </w:numPr>
+        <w:rPr>
+          <w:b/>
+        </w:rPr>
+      </w:pPr>
+      <w:r>
+        <w:t>Loại phòng</w:t>
+      </w:r>
+    </w:p>
+    <w:p>
+      <w:pPr>
+        <w:pStyle w:val="ListParagraph"/>
+        <w:numPr>
+          <w:ilvl w:val="1"/>
+          <w:numId w:val="18"/>
+        </w:numPr>
+        <w:rPr>
+          <w:b/>
+        </w:rPr>
+      </w:pPr>
+      <w:r>
+        <w:t>Max người</w:t>
+      </w:r>
+    </w:p>
+    <w:p>
+      <w:pPr>
+        <w:pStyle w:val="ListParagraph"/>
+        <w:numPr>
+          <w:ilvl w:val="1"/>
+          <w:numId w:val="18"/>
+        </w:numPr>
+        <w:rPr>
+          <w:b/>
+        </w:rPr>
+      </w:pPr>
+      <w:r>
+        <w:t>Max phòng</w:t>
+      </w:r>
+    </w:p>
+    <w:p>
+      <w:pPr>
+        <w:pStyle w:val="ListParagraph"/>
+        <w:numPr>
+          <w:ilvl w:val="0"/>
+          <w:numId w:val="18"/>
+        </w:numPr>
+        <w:rPr>
+          <w:b/>
+        </w:rPr>
+      </w:pPr>
+      <w:r>
+        <w:t>Nút thêm mới phòng</w:t>
+      </w:r>
+    </w:p>
+    <w:p>
+      <w:pPr>
+        <w:pStyle w:val="ListParagraph"/>
+        <w:numPr>
+          <w:ilvl w:val="0"/>
+          <w:numId w:val="18"/>
+        </w:numPr>
+        <w:rPr>
+          <w:b/>
+        </w:rPr>
+      </w:pPr>
+      <w:r>
+        <w:lastRenderedPageBreak/>
+        <w:t>Nút sửa phòng</w:t>
+      </w:r>
+    </w:p>
+    <w:p>
+      <w:pPr>
+        <w:pStyle w:val="ListParagraph"/>
+        <w:numPr>
+          <w:ilvl w:val="0"/>
+          <w:numId w:val="18"/>
+        </w:numPr>
+        <w:rPr>
+          <w:b/>
+        </w:rPr>
+      </w:pPr>
+      <w:r>
+        <w:t>Nút xóa phòng</w:t>
+      </w:r>
+    </w:p>
+    <w:p>
+      <w:pPr>
+        <w:rPr>
+          <w:b/>
+        </w:rPr>
+      </w:pPr>
+      <w:r>
+        <w:rPr>
+          <w:b/>
+        </w:rPr>
+        <w:t>Giao diện sau khi click thêm</w:t>
+      </w:r>
+      <w:r>
+        <w:rPr>
+          <w:b/>
+        </w:rPr>
+        <w:t xml:space="preserve"> (sửa [</w:t>
+      </w:r>
+      <w:r>
+        <w:rPr>
+          <w:b/>
+          <w:i/>
+        </w:rPr>
+        <w:t>tự nhập thông tin cũ</w:t>
+      </w:r>
+      <w:r>
+        <w:rPr>
+          <w:b/>
+        </w:rPr>
+        <w:t>])</w:t>
+      </w:r>
+      <w:r>
+        <w:rPr>
+          <w:b/>
+        </w:rPr>
+        <w:t xml:space="preserve"> mới 1 phòng</w:t>
+      </w:r>
+    </w:p>
+    <w:p>
+      <w:pPr>
+        <w:pStyle w:val="ListParagraph"/>
+        <w:numPr>
+          <w:ilvl w:val="0"/>
+          <w:numId w:val="19"/>
+        </w:numPr>
+      </w:pPr>
+      <w:r>
+        <w:t>Tên phòng</w:t>
+      </w:r>
+    </w:p>
+    <w:p>
+      <w:pPr>
+        <w:pStyle w:val="ListParagraph"/>
+        <w:numPr>
+          <w:ilvl w:val="0"/>
+          <w:numId w:val="19"/>
+        </w:numPr>
+      </w:pPr>
+      <w:r>
+        <w:t>Ảnh</w:t>
+      </w:r>
+    </w:p>
+    <w:p>
+      <w:pPr>
+        <w:pStyle w:val="ListParagraph"/>
+        <w:numPr>
+          <w:ilvl w:val="0"/>
+          <w:numId w:val="19"/>
+        </w:numPr>
+      </w:pPr>
+      <w:r>
+        <w:t>Loại Phòng</w:t>
+      </w:r>
+    </w:p>
+    <w:p>
+      <w:pPr>
+        <w:pStyle w:val="ListParagraph"/>
+        <w:numPr>
+          <w:ilvl w:val="0"/>
+          <w:numId w:val="19"/>
+        </w:numPr>
+      </w:pPr>
+      <w:r>
+        <w:t>Loại Giường</w:t>
+      </w:r>
+    </w:p>
+    <w:p>
+      <w:pPr>
+        <w:pStyle w:val="ListParagraph"/>
+        <w:numPr>
+          <w:ilvl w:val="0"/>
+          <w:numId w:val="19"/>
+        </w:numPr>
+      </w:pPr>
+      <w:r>
+        <w:t>Số Lượng Phòng</w:t>
+      </w:r>
+    </w:p>
+    <w:p>
+      <w:pPr>
+        <w:pStyle w:val="ListParagraph"/>
+        <w:numPr>
+          <w:ilvl w:val="0"/>
+          <w:numId w:val="19"/>
+        </w:numPr>
+      </w:pPr>
+      <w:r>
+        <w:t>Diện tích</w:t>
+      </w:r>
+    </w:p>
+    <w:p>
+      <w:pPr>
+        <w:pStyle w:val="ListParagraph"/>
+        <w:numPr>
+          <w:ilvl w:val="0"/>
+          <w:numId w:val="19"/>
+        </w:numPr>
+      </w:pPr>
+      <w:r>
+        <w:t>Số lượng người</w:t>
+      </w:r>
+    </w:p>
+    <w:p>
+      <w:pPr>
+        <w:pStyle w:val="ListParagraph"/>
+        <w:numPr>
+          <w:ilvl w:val="0"/>
+          <w:numId w:val="19"/>
+        </w:numPr>
+      </w:pPr>
+      <w:r>
+        <w:t>Giá</w:t>
+      </w:r>
+    </w:p>
+    <w:p>
+      <w:pPr>
+        <w:pStyle w:val="ListParagraph"/>
+        <w:numPr>
+          <w:ilvl w:val="0"/>
+          <w:numId w:val="19"/>
+        </w:numPr>
+      </w:pPr>
+      <w:r>
+        <w:t xml:space="preserve">Tiện ích Phòng: </w:t>
+      </w:r>
+      <w:r>
+        <w:t>(CheckBox)</w:t>
+      </w:r>
+    </w:p>
+    <w:p>
+      <w:pPr>
+        <w:rPr>
+          <w:b/>
+        </w:rPr>
+      </w:pPr>
+    </w:p>
+    <w:p>
+      <w:pPr>
+        <w:pStyle w:val="ListParagraph"/>
+        <w:rPr>
+          <w:b/>
+        </w:rPr>
+      </w:pPr>
     </w:p>
     <w:sectPr>
       <w:pgSz w:w="11907" w:h="16840" w:code="9"/>
@@ -1808,6 +2519,232 @@
     </w:lvl>
   </w:abstractNum>
   <w:abstractNum w:abstractNumId="1" w15:restartNumberingAfterBreak="0">
+    <w:nsid w:val="00F15631"/>
+    <w:multiLevelType w:val="hybridMultilevel"/>
+    <w:tmpl w:val="A4C0F4BA"/>
+    <w:lvl w:ilvl="0" w:tplc="04090001">
+      <w:start w:val="1"/>
+      <w:numFmt w:val="bullet"/>
+      <w:lvlText w:val=""/>
+      <w:lvlJc w:val="left"/>
+      <w:pPr>
+        <w:ind w:left="720" w:hanging="360"/>
+      </w:pPr>
+      <w:rPr>
+        <w:rFonts w:ascii="Symbol" w:hAnsi="Symbol" w:hint="default"/>
+      </w:rPr>
+    </w:lvl>
+    <w:lvl w:ilvl="1" w:tplc="04090003" w:tentative="1">
+      <w:start w:val="1"/>
+      <w:numFmt w:val="bullet"/>
+      <w:lvlText w:val="o"/>
+      <w:lvlJc w:val="left"/>
+      <w:pPr>
+        <w:ind w:left="1440" w:hanging="360"/>
+      </w:pPr>
+      <w:rPr>
+        <w:rFonts w:ascii="Courier New" w:hAnsi="Courier New" w:cs="Courier New" w:hint="default"/>
+      </w:rPr>
+    </w:lvl>
+    <w:lvl w:ilvl="2" w:tplc="04090005" w:tentative="1">
+      <w:start w:val="1"/>
+      <w:numFmt w:val="bullet"/>
+      <w:lvlText w:val=""/>
+      <w:lvlJc w:val="left"/>
+      <w:pPr>
+        <w:ind w:left="2160" w:hanging="360"/>
+      </w:pPr>
+      <w:rPr>
+        <w:rFonts w:ascii="Wingdings" w:hAnsi="Wingdings" w:hint="default"/>
+      </w:rPr>
+    </w:lvl>
+    <w:lvl w:ilvl="3" w:tplc="04090001" w:tentative="1">
+      <w:start w:val="1"/>
+      <w:numFmt w:val="bullet"/>
+      <w:lvlText w:val=""/>
+      <w:lvlJc w:val="left"/>
+      <w:pPr>
+        <w:ind w:left="2880" w:hanging="360"/>
+      </w:pPr>
+      <w:rPr>
+        <w:rFonts w:ascii="Symbol" w:hAnsi="Symbol" w:hint="default"/>
+      </w:rPr>
+    </w:lvl>
+    <w:lvl w:ilvl="4" w:tplc="04090003" w:tentative="1">
+      <w:start w:val="1"/>
+      <w:numFmt w:val="bullet"/>
+      <w:lvlText w:val="o"/>
+      <w:lvlJc w:val="left"/>
+      <w:pPr>
+        <w:ind w:left="3600" w:hanging="360"/>
+      </w:pPr>
+      <w:rPr>
+        <w:rFonts w:ascii="Courier New" w:hAnsi="Courier New" w:cs="Courier New" w:hint="default"/>
+      </w:rPr>
+    </w:lvl>
+    <w:lvl w:ilvl="5" w:tplc="04090005" w:tentative="1">
+      <w:start w:val="1"/>
+      <w:numFmt w:val="bullet"/>
+      <w:lvlText w:val=""/>
+      <w:lvlJc w:val="left"/>
+      <w:pPr>
+        <w:ind w:left="4320" w:hanging="360"/>
+      </w:pPr>
+      <w:rPr>
+        <w:rFonts w:ascii="Wingdings" w:hAnsi="Wingdings" w:hint="default"/>
+      </w:rPr>
+    </w:lvl>
+    <w:lvl w:ilvl="6" w:tplc="04090001" w:tentative="1">
+      <w:start w:val="1"/>
+      <w:numFmt w:val="bullet"/>
+      <w:lvlText w:val=""/>
+      <w:lvlJc w:val="left"/>
+      <w:pPr>
+        <w:ind w:left="5040" w:hanging="360"/>
+      </w:pPr>
+      <w:rPr>
+        <w:rFonts w:ascii="Symbol" w:hAnsi="Symbol" w:hint="default"/>
+      </w:rPr>
+    </w:lvl>
+    <w:lvl w:ilvl="7" w:tplc="04090003" w:tentative="1">
+      <w:start w:val="1"/>
+      <w:numFmt w:val="bullet"/>
+      <w:lvlText w:val="o"/>
+      <w:lvlJc w:val="left"/>
+      <w:pPr>
+        <w:ind w:left="5760" w:hanging="360"/>
+      </w:pPr>
+      <w:rPr>
+        <w:rFonts w:ascii="Courier New" w:hAnsi="Courier New" w:cs="Courier New" w:hint="default"/>
+      </w:rPr>
+    </w:lvl>
+    <w:lvl w:ilvl="8" w:tplc="04090005" w:tentative="1">
+      <w:start w:val="1"/>
+      <w:numFmt w:val="bullet"/>
+      <w:lvlText w:val=""/>
+      <w:lvlJc w:val="left"/>
+      <w:pPr>
+        <w:ind w:left="6480" w:hanging="360"/>
+      </w:pPr>
+      <w:rPr>
+        <w:rFonts w:ascii="Wingdings" w:hAnsi="Wingdings" w:hint="default"/>
+      </w:rPr>
+    </w:lvl>
+  </w:abstractNum>
+  <w:abstractNum w:abstractNumId="2" w15:restartNumberingAfterBreak="0">
+    <w:nsid w:val="04E90AEB"/>
+    <w:multiLevelType w:val="hybridMultilevel"/>
+    <w:tmpl w:val="25AC7D66"/>
+    <w:lvl w:ilvl="0" w:tplc="04090001">
+      <w:start w:val="1"/>
+      <w:numFmt w:val="bullet"/>
+      <w:lvlText w:val=""/>
+      <w:lvlJc w:val="left"/>
+      <w:pPr>
+        <w:ind w:left="720" w:hanging="360"/>
+      </w:pPr>
+      <w:rPr>
+        <w:rFonts w:ascii="Symbol" w:hAnsi="Symbol" w:hint="default"/>
+      </w:rPr>
+    </w:lvl>
+    <w:lvl w:ilvl="1" w:tplc="04090003" w:tentative="1">
+      <w:start w:val="1"/>
+      <w:numFmt w:val="bullet"/>
+      <w:lvlText w:val="o"/>
+      <w:lvlJc w:val="left"/>
+      <w:pPr>
+        <w:ind w:left="1440" w:hanging="360"/>
+      </w:pPr>
+      <w:rPr>
+        <w:rFonts w:ascii="Courier New" w:hAnsi="Courier New" w:cs="Courier New" w:hint="default"/>
+      </w:rPr>
+    </w:lvl>
+    <w:lvl w:ilvl="2" w:tplc="04090005" w:tentative="1">
+      <w:start w:val="1"/>
+      <w:numFmt w:val="bullet"/>
+      <w:lvlText w:val=""/>
+      <w:lvlJc w:val="left"/>
+      <w:pPr>
+        <w:ind w:left="2160" w:hanging="360"/>
+      </w:pPr>
+      <w:rPr>
+        <w:rFonts w:ascii="Wingdings" w:hAnsi="Wingdings" w:hint="default"/>
+      </w:rPr>
+    </w:lvl>
+    <w:lvl w:ilvl="3" w:tplc="04090001" w:tentative="1">
+      <w:start w:val="1"/>
+      <w:numFmt w:val="bullet"/>
+      <w:lvlText w:val=""/>
+      <w:lvlJc w:val="left"/>
+      <w:pPr>
+        <w:ind w:left="2880" w:hanging="360"/>
+      </w:pPr>
+      <w:rPr>
+        <w:rFonts w:ascii="Symbol" w:hAnsi="Symbol" w:hint="default"/>
+      </w:rPr>
+    </w:lvl>
+    <w:lvl w:ilvl="4" w:tplc="04090003" w:tentative="1">
+      <w:start w:val="1"/>
+      <w:numFmt w:val="bullet"/>
+      <w:lvlText w:val="o"/>
+      <w:lvlJc w:val="left"/>
+      <w:pPr>
+        <w:ind w:left="3600" w:hanging="360"/>
+      </w:pPr>
+      <w:rPr>
+        <w:rFonts w:ascii="Courier New" w:hAnsi="Courier New" w:cs="Courier New" w:hint="default"/>
+      </w:rPr>
+    </w:lvl>
+    <w:lvl w:ilvl="5" w:tplc="04090005" w:tentative="1">
+      <w:start w:val="1"/>
+      <w:numFmt w:val="bullet"/>
+      <w:lvlText w:val=""/>
+      <w:lvlJc w:val="left"/>
+      <w:pPr>
+        <w:ind w:left="4320" w:hanging="360"/>
+      </w:pPr>
+      <w:rPr>
+        <w:rFonts w:ascii="Wingdings" w:hAnsi="Wingdings" w:hint="default"/>
+      </w:rPr>
+    </w:lvl>
+    <w:lvl w:ilvl="6" w:tplc="04090001" w:tentative="1">
+      <w:start w:val="1"/>
+      <w:numFmt w:val="bullet"/>
+      <w:lvlText w:val=""/>
+      <w:lvlJc w:val="left"/>
+      <w:pPr>
+        <w:ind w:left="5040" w:hanging="360"/>
+      </w:pPr>
+      <w:rPr>
+        <w:rFonts w:ascii="Symbol" w:hAnsi="Symbol" w:hint="default"/>
+      </w:rPr>
+    </w:lvl>
+    <w:lvl w:ilvl="7" w:tplc="04090003" w:tentative="1">
+      <w:start w:val="1"/>
+      <w:numFmt w:val="bullet"/>
+      <w:lvlText w:val="o"/>
+      <w:lvlJc w:val="left"/>
+      <w:pPr>
+        <w:ind w:left="5760" w:hanging="360"/>
+      </w:pPr>
+      <w:rPr>
+        <w:rFonts w:ascii="Courier New" w:hAnsi="Courier New" w:cs="Courier New" w:hint="default"/>
+      </w:rPr>
+    </w:lvl>
+    <w:lvl w:ilvl="8" w:tplc="04090005" w:tentative="1">
+      <w:start w:val="1"/>
+      <w:numFmt w:val="bullet"/>
+      <w:lvlText w:val=""/>
+      <w:lvlJc w:val="left"/>
+      <w:pPr>
+        <w:ind w:left="6480" w:hanging="360"/>
+      </w:pPr>
+      <w:rPr>
+        <w:rFonts w:ascii="Wingdings" w:hAnsi="Wingdings" w:hint="default"/>
+      </w:rPr>
+    </w:lvl>
+  </w:abstractNum>
+  <w:abstractNum w:abstractNumId="3" w15:restartNumberingAfterBreak="0">
     <w:nsid w:val="08B83432"/>
     <w:multiLevelType w:val="hybridMultilevel"/>
     <w:tmpl w:val="3B2A15A4"/>
@@ -1920,7 +2857,7 @@
       </w:rPr>
     </w:lvl>
   </w:abstractNum>
-  <w:abstractNum w:abstractNumId="2" w15:restartNumberingAfterBreak="0">
+  <w:abstractNum w:abstractNumId="4" w15:restartNumberingAfterBreak="0">
     <w:nsid w:val="0C8466F7"/>
     <w:multiLevelType w:val="hybridMultilevel"/>
     <w:tmpl w:val="DA1E703A"/>
@@ -2033,7 +2970,7 @@
       </w:rPr>
     </w:lvl>
   </w:abstractNum>
-  <w:abstractNum w:abstractNumId="3" w15:restartNumberingAfterBreak="0">
+  <w:abstractNum w:abstractNumId="5" w15:restartNumberingAfterBreak="0">
     <w:nsid w:val="0E6B51BA"/>
     <w:multiLevelType w:val="hybridMultilevel"/>
     <w:tmpl w:val="31ACE138"/>
@@ -2146,7 +3083,7 @@
       </w:rPr>
     </w:lvl>
   </w:abstractNum>
-  <w:abstractNum w:abstractNumId="4" w15:restartNumberingAfterBreak="0">
+  <w:abstractNum w:abstractNumId="6" w15:restartNumberingAfterBreak="0">
     <w:nsid w:val="123A763D"/>
     <w:multiLevelType w:val="hybridMultilevel"/>
     <w:tmpl w:val="84C87D66"/>
@@ -2259,7 +3196,233 @@
       </w:rPr>
     </w:lvl>
   </w:abstractNum>
-  <w:abstractNum w:abstractNumId="5" w15:restartNumberingAfterBreak="0">
+  <w:abstractNum w:abstractNumId="7" w15:restartNumberingAfterBreak="0">
+    <w:nsid w:val="12864D1F"/>
+    <w:multiLevelType w:val="hybridMultilevel"/>
+    <w:tmpl w:val="BBCAE73C"/>
+    <w:lvl w:ilvl="0" w:tplc="04090001">
+      <w:start w:val="1"/>
+      <w:numFmt w:val="bullet"/>
+      <w:lvlText w:val=""/>
+      <w:lvlJc w:val="left"/>
+      <w:pPr>
+        <w:ind w:left="1440" w:hanging="360"/>
+      </w:pPr>
+      <w:rPr>
+        <w:rFonts w:ascii="Symbol" w:hAnsi="Symbol" w:hint="default"/>
+      </w:rPr>
+    </w:lvl>
+    <w:lvl w:ilvl="1" w:tplc="04090003" w:tentative="1">
+      <w:start w:val="1"/>
+      <w:numFmt w:val="bullet"/>
+      <w:lvlText w:val="o"/>
+      <w:lvlJc w:val="left"/>
+      <w:pPr>
+        <w:ind w:left="2160" w:hanging="360"/>
+      </w:pPr>
+      <w:rPr>
+        <w:rFonts w:ascii="Courier New" w:hAnsi="Courier New" w:cs="Courier New" w:hint="default"/>
+      </w:rPr>
+    </w:lvl>
+    <w:lvl w:ilvl="2" w:tplc="04090005" w:tentative="1">
+      <w:start w:val="1"/>
+      <w:numFmt w:val="bullet"/>
+      <w:lvlText w:val=""/>
+      <w:lvlJc w:val="left"/>
+      <w:pPr>
+        <w:ind w:left="2880" w:hanging="360"/>
+      </w:pPr>
+      <w:rPr>
+        <w:rFonts w:ascii="Wingdings" w:hAnsi="Wingdings" w:hint="default"/>
+      </w:rPr>
+    </w:lvl>
+    <w:lvl w:ilvl="3" w:tplc="04090001" w:tentative="1">
+      <w:start w:val="1"/>
+      <w:numFmt w:val="bullet"/>
+      <w:lvlText w:val=""/>
+      <w:lvlJc w:val="left"/>
+      <w:pPr>
+        <w:ind w:left="3600" w:hanging="360"/>
+      </w:pPr>
+      <w:rPr>
+        <w:rFonts w:ascii="Symbol" w:hAnsi="Symbol" w:hint="default"/>
+      </w:rPr>
+    </w:lvl>
+    <w:lvl w:ilvl="4" w:tplc="04090003" w:tentative="1">
+      <w:start w:val="1"/>
+      <w:numFmt w:val="bullet"/>
+      <w:lvlText w:val="o"/>
+      <w:lvlJc w:val="left"/>
+      <w:pPr>
+        <w:ind w:left="4320" w:hanging="360"/>
+      </w:pPr>
+      <w:rPr>
+        <w:rFonts w:ascii="Courier New" w:hAnsi="Courier New" w:cs="Courier New" w:hint="default"/>
+      </w:rPr>
+    </w:lvl>
+    <w:lvl w:ilvl="5" w:tplc="04090005" w:tentative="1">
+      <w:start w:val="1"/>
+      <w:numFmt w:val="bullet"/>
+      <w:lvlText w:val=""/>
+      <w:lvlJc w:val="left"/>
+      <w:pPr>
+        <w:ind w:left="5040" w:hanging="360"/>
+      </w:pPr>
+      <w:rPr>
+        <w:rFonts w:ascii="Wingdings" w:hAnsi="Wingdings" w:hint="default"/>
+      </w:rPr>
+    </w:lvl>
+    <w:lvl w:ilvl="6" w:tplc="04090001" w:tentative="1">
+      <w:start w:val="1"/>
+      <w:numFmt w:val="bullet"/>
+      <w:lvlText w:val=""/>
+      <w:lvlJc w:val="left"/>
+      <w:pPr>
+        <w:ind w:left="5760" w:hanging="360"/>
+      </w:pPr>
+      <w:rPr>
+        <w:rFonts w:ascii="Symbol" w:hAnsi="Symbol" w:hint="default"/>
+      </w:rPr>
+    </w:lvl>
+    <w:lvl w:ilvl="7" w:tplc="04090003" w:tentative="1">
+      <w:start w:val="1"/>
+      <w:numFmt w:val="bullet"/>
+      <w:lvlText w:val="o"/>
+      <w:lvlJc w:val="left"/>
+      <w:pPr>
+        <w:ind w:left="6480" w:hanging="360"/>
+      </w:pPr>
+      <w:rPr>
+        <w:rFonts w:ascii="Courier New" w:hAnsi="Courier New" w:cs="Courier New" w:hint="default"/>
+      </w:rPr>
+    </w:lvl>
+    <w:lvl w:ilvl="8" w:tplc="04090005" w:tentative="1">
+      <w:start w:val="1"/>
+      <w:numFmt w:val="bullet"/>
+      <w:lvlText w:val=""/>
+      <w:lvlJc w:val="left"/>
+      <w:pPr>
+        <w:ind w:left="7200" w:hanging="360"/>
+      </w:pPr>
+      <w:rPr>
+        <w:rFonts w:ascii="Wingdings" w:hAnsi="Wingdings" w:hint="default"/>
+      </w:rPr>
+    </w:lvl>
+  </w:abstractNum>
+  <w:abstractNum w:abstractNumId="8" w15:restartNumberingAfterBreak="0">
+    <w:nsid w:val="13376405"/>
+    <w:multiLevelType w:val="hybridMultilevel"/>
+    <w:tmpl w:val="A7F612B8"/>
+    <w:lvl w:ilvl="0" w:tplc="04090001">
+      <w:start w:val="1"/>
+      <w:numFmt w:val="bullet"/>
+      <w:lvlText w:val=""/>
+      <w:lvlJc w:val="left"/>
+      <w:pPr>
+        <w:ind w:left="720" w:hanging="360"/>
+      </w:pPr>
+      <w:rPr>
+        <w:rFonts w:ascii="Symbol" w:hAnsi="Symbol" w:hint="default"/>
+      </w:rPr>
+    </w:lvl>
+    <w:lvl w:ilvl="1" w:tplc="04090003">
+      <w:start w:val="1"/>
+      <w:numFmt w:val="bullet"/>
+      <w:lvlText w:val="o"/>
+      <w:lvlJc w:val="left"/>
+      <w:pPr>
+        <w:ind w:left="1440" w:hanging="360"/>
+      </w:pPr>
+      <w:rPr>
+        <w:rFonts w:ascii="Courier New" w:hAnsi="Courier New" w:cs="Courier New" w:hint="default"/>
+      </w:rPr>
+    </w:lvl>
+    <w:lvl w:ilvl="2" w:tplc="04090005" w:tentative="1">
+      <w:start w:val="1"/>
+      <w:numFmt w:val="bullet"/>
+      <w:lvlText w:val=""/>
+      <w:lvlJc w:val="left"/>
+      <w:pPr>
+        <w:ind w:left="2160" w:hanging="360"/>
+      </w:pPr>
+      <w:rPr>
+        <w:rFonts w:ascii="Wingdings" w:hAnsi="Wingdings" w:hint="default"/>
+      </w:rPr>
+    </w:lvl>
+    <w:lvl w:ilvl="3" w:tplc="04090001" w:tentative="1">
+      <w:start w:val="1"/>
+      <w:numFmt w:val="bullet"/>
+      <w:lvlText w:val=""/>
+      <w:lvlJc w:val="left"/>
+      <w:pPr>
+        <w:ind w:left="2880" w:hanging="360"/>
+      </w:pPr>
+      <w:rPr>
+        <w:rFonts w:ascii="Symbol" w:hAnsi="Symbol" w:hint="default"/>
+      </w:rPr>
+    </w:lvl>
+    <w:lvl w:ilvl="4" w:tplc="04090003" w:tentative="1">
+      <w:start w:val="1"/>
+      <w:numFmt w:val="bullet"/>
+      <w:lvlText w:val="o"/>
+      <w:lvlJc w:val="left"/>
+      <w:pPr>
+        <w:ind w:left="3600" w:hanging="360"/>
+      </w:pPr>
+      <w:rPr>
+        <w:rFonts w:ascii="Courier New" w:hAnsi="Courier New" w:cs="Courier New" w:hint="default"/>
+      </w:rPr>
+    </w:lvl>
+    <w:lvl w:ilvl="5" w:tplc="04090005" w:tentative="1">
+      <w:start w:val="1"/>
+      <w:numFmt w:val="bullet"/>
+      <w:lvlText w:val=""/>
+      <w:lvlJc w:val="left"/>
+      <w:pPr>
+        <w:ind w:left="4320" w:hanging="360"/>
+      </w:pPr>
+      <w:rPr>
+        <w:rFonts w:ascii="Wingdings" w:hAnsi="Wingdings" w:hint="default"/>
+      </w:rPr>
+    </w:lvl>
+    <w:lvl w:ilvl="6" w:tplc="04090001" w:tentative="1">
+      <w:start w:val="1"/>
+      <w:numFmt w:val="bullet"/>
+      <w:lvlText w:val=""/>
+      <w:lvlJc w:val="left"/>
+      <w:pPr>
+        <w:ind w:left="5040" w:hanging="360"/>
+      </w:pPr>
+      <w:rPr>
+        <w:rFonts w:ascii="Symbol" w:hAnsi="Symbol" w:hint="default"/>
+      </w:rPr>
+    </w:lvl>
+    <w:lvl w:ilvl="7" w:tplc="04090003" w:tentative="1">
+      <w:start w:val="1"/>
+      <w:numFmt w:val="bullet"/>
+      <w:lvlText w:val="o"/>
+      <w:lvlJc w:val="left"/>
+      <w:pPr>
+        <w:ind w:left="5760" w:hanging="360"/>
+      </w:pPr>
+      <w:rPr>
+        <w:rFonts w:ascii="Courier New" w:hAnsi="Courier New" w:cs="Courier New" w:hint="default"/>
+      </w:rPr>
+    </w:lvl>
+    <w:lvl w:ilvl="8" w:tplc="04090005" w:tentative="1">
+      <w:start w:val="1"/>
+      <w:numFmt w:val="bullet"/>
+      <w:lvlText w:val=""/>
+      <w:lvlJc w:val="left"/>
+      <w:pPr>
+        <w:ind w:left="6480" w:hanging="360"/>
+      </w:pPr>
+      <w:rPr>
+        <w:rFonts w:ascii="Wingdings" w:hAnsi="Wingdings" w:hint="default"/>
+      </w:rPr>
+    </w:lvl>
+  </w:abstractNum>
+  <w:abstractNum w:abstractNumId="9" w15:restartNumberingAfterBreak="0">
     <w:nsid w:val="190A5608"/>
     <w:multiLevelType w:val="hybridMultilevel"/>
     <w:tmpl w:val="88BCF8B8"/>
@@ -2372,7 +3535,120 @@
       </w:rPr>
     </w:lvl>
   </w:abstractNum>
-  <w:abstractNum w:abstractNumId="6" w15:restartNumberingAfterBreak="0">
+  <w:abstractNum w:abstractNumId="10" w15:restartNumberingAfterBreak="0">
+    <w:nsid w:val="1B135EB0"/>
+    <w:multiLevelType w:val="hybridMultilevel"/>
+    <w:tmpl w:val="9C3AEAB0"/>
+    <w:lvl w:ilvl="0" w:tplc="04090001">
+      <w:start w:val="1"/>
+      <w:numFmt w:val="bullet"/>
+      <w:lvlText w:val=""/>
+      <w:lvlJc w:val="left"/>
+      <w:pPr>
+        <w:ind w:left="720" w:hanging="360"/>
+      </w:pPr>
+      <w:rPr>
+        <w:rFonts w:ascii="Symbol" w:hAnsi="Symbol" w:hint="default"/>
+      </w:rPr>
+    </w:lvl>
+    <w:lvl w:ilvl="1" w:tplc="04090003" w:tentative="1">
+      <w:start w:val="1"/>
+      <w:numFmt w:val="bullet"/>
+      <w:lvlText w:val="o"/>
+      <w:lvlJc w:val="left"/>
+      <w:pPr>
+        <w:ind w:left="1440" w:hanging="360"/>
+      </w:pPr>
+      <w:rPr>
+        <w:rFonts w:ascii="Courier New" w:hAnsi="Courier New" w:cs="Courier New" w:hint="default"/>
+      </w:rPr>
+    </w:lvl>
+    <w:lvl w:ilvl="2" w:tplc="04090005" w:tentative="1">
+      <w:start w:val="1"/>
+      <w:numFmt w:val="bullet"/>
+      <w:lvlText w:val=""/>
+      <w:lvlJc w:val="left"/>
+      <w:pPr>
+        <w:ind w:left="2160" w:hanging="360"/>
+      </w:pPr>
+      <w:rPr>
+        <w:rFonts w:ascii="Wingdings" w:hAnsi="Wingdings" w:hint="default"/>
+      </w:rPr>
+    </w:lvl>
+    <w:lvl w:ilvl="3" w:tplc="04090001" w:tentative="1">
+      <w:start w:val="1"/>
+      <w:numFmt w:val="bullet"/>
+      <w:lvlText w:val=""/>
+      <w:lvlJc w:val="left"/>
+      <w:pPr>
+        <w:ind w:left="2880" w:hanging="360"/>
+      </w:pPr>
+      <w:rPr>
+        <w:rFonts w:ascii="Symbol" w:hAnsi="Symbol" w:hint="default"/>
+      </w:rPr>
+    </w:lvl>
+    <w:lvl w:ilvl="4" w:tplc="04090003" w:tentative="1">
+      <w:start w:val="1"/>
+      <w:numFmt w:val="bullet"/>
+      <w:lvlText w:val="o"/>
+      <w:lvlJc w:val="left"/>
+      <w:pPr>
+        <w:ind w:left="3600" w:hanging="360"/>
+      </w:pPr>
+      <w:rPr>
+        <w:rFonts w:ascii="Courier New" w:hAnsi="Courier New" w:cs="Courier New" w:hint="default"/>
+      </w:rPr>
+    </w:lvl>
+    <w:lvl w:ilvl="5" w:tplc="04090005" w:tentative="1">
+      <w:start w:val="1"/>
+      <w:numFmt w:val="bullet"/>
+      <w:lvlText w:val=""/>
+      <w:lvlJc w:val="left"/>
+      <w:pPr>
+        <w:ind w:left="4320" w:hanging="360"/>
+      </w:pPr>
+      <w:rPr>
+        <w:rFonts w:ascii="Wingdings" w:hAnsi="Wingdings" w:hint="default"/>
+      </w:rPr>
+    </w:lvl>
+    <w:lvl w:ilvl="6" w:tplc="04090001" w:tentative="1">
+      <w:start w:val="1"/>
+      <w:numFmt w:val="bullet"/>
+      <w:lvlText w:val=""/>
+      <w:lvlJc w:val="left"/>
+      <w:pPr>
+        <w:ind w:left="5040" w:hanging="360"/>
+      </w:pPr>
+      <w:rPr>
+        <w:rFonts w:ascii="Symbol" w:hAnsi="Symbol" w:hint="default"/>
+      </w:rPr>
+    </w:lvl>
+    <w:lvl w:ilvl="7" w:tplc="04090003" w:tentative="1">
+      <w:start w:val="1"/>
+      <w:numFmt w:val="bullet"/>
+      <w:lvlText w:val="o"/>
+      <w:lvlJc w:val="left"/>
+      <w:pPr>
+        <w:ind w:left="5760" w:hanging="360"/>
+      </w:pPr>
+      <w:rPr>
+        <w:rFonts w:ascii="Courier New" w:hAnsi="Courier New" w:cs="Courier New" w:hint="default"/>
+      </w:rPr>
+    </w:lvl>
+    <w:lvl w:ilvl="8" w:tplc="04090005" w:tentative="1">
+      <w:start w:val="1"/>
+      <w:numFmt w:val="bullet"/>
+      <w:lvlText w:val=""/>
+      <w:lvlJc w:val="left"/>
+      <w:pPr>
+        <w:ind w:left="6480" w:hanging="360"/>
+      </w:pPr>
+      <w:rPr>
+        <w:rFonts w:ascii="Wingdings" w:hAnsi="Wingdings" w:hint="default"/>
+      </w:rPr>
+    </w:lvl>
+  </w:abstractNum>
+  <w:abstractNum w:abstractNumId="11" w15:restartNumberingAfterBreak="0">
     <w:nsid w:val="249409EF"/>
     <w:multiLevelType w:val="hybridMultilevel"/>
     <w:tmpl w:val="9676C72A"/>
@@ -2485,7 +3761,7 @@
       </w:rPr>
     </w:lvl>
   </w:abstractNum>
-  <w:abstractNum w:abstractNumId="7" w15:restartNumberingAfterBreak="0">
+  <w:abstractNum w:abstractNumId="12" w15:restartNumberingAfterBreak="0">
     <w:nsid w:val="2CB97641"/>
     <w:multiLevelType w:val="hybridMultilevel"/>
     <w:tmpl w:val="F3D021F4"/>
@@ -2598,7 +3874,7 @@
       </w:rPr>
     </w:lvl>
   </w:abstractNum>
-  <w:abstractNum w:abstractNumId="8" w15:restartNumberingAfterBreak="0">
+  <w:abstractNum w:abstractNumId="13" w15:restartNumberingAfterBreak="0">
     <w:nsid w:val="30F27C1A"/>
     <w:multiLevelType w:val="hybridMultilevel"/>
     <w:tmpl w:val="AD02DAF6"/>
@@ -2711,7 +3987,7 @@
       </w:rPr>
     </w:lvl>
   </w:abstractNum>
-  <w:abstractNum w:abstractNumId="9" w15:restartNumberingAfterBreak="0">
+  <w:abstractNum w:abstractNumId="14" w15:restartNumberingAfterBreak="0">
     <w:nsid w:val="3ECF59AC"/>
     <w:multiLevelType w:val="hybridMultilevel"/>
     <w:tmpl w:val="D952A576"/>
@@ -2824,7 +4100,7 @@
       </w:rPr>
     </w:lvl>
   </w:abstractNum>
-  <w:abstractNum w:abstractNumId="10" w15:restartNumberingAfterBreak="0">
+  <w:abstractNum w:abstractNumId="15" w15:restartNumberingAfterBreak="0">
     <w:nsid w:val="42823377"/>
     <w:multiLevelType w:val="hybridMultilevel"/>
     <w:tmpl w:val="31505432"/>
@@ -2910,7 +4186,120 @@
       </w:pPr>
     </w:lvl>
   </w:abstractNum>
-  <w:abstractNum w:abstractNumId="11" w15:restartNumberingAfterBreak="0">
+  <w:abstractNum w:abstractNumId="16" w15:restartNumberingAfterBreak="0">
+    <w:nsid w:val="42CD786E"/>
+    <w:multiLevelType w:val="hybridMultilevel"/>
+    <w:tmpl w:val="E4D0823C"/>
+    <w:lvl w:ilvl="0" w:tplc="04090001">
+      <w:start w:val="1"/>
+      <w:numFmt w:val="bullet"/>
+      <w:lvlText w:val=""/>
+      <w:lvlJc w:val="left"/>
+      <w:pPr>
+        <w:ind w:left="720" w:hanging="360"/>
+      </w:pPr>
+      <w:rPr>
+        <w:rFonts w:ascii="Symbol" w:hAnsi="Symbol" w:hint="default"/>
+      </w:rPr>
+    </w:lvl>
+    <w:lvl w:ilvl="1" w:tplc="04090003">
+      <w:start w:val="1"/>
+      <w:numFmt w:val="bullet"/>
+      <w:lvlText w:val="o"/>
+      <w:lvlJc w:val="left"/>
+      <w:pPr>
+        <w:ind w:left="1440" w:hanging="360"/>
+      </w:pPr>
+      <w:rPr>
+        <w:rFonts w:ascii="Courier New" w:hAnsi="Courier New" w:cs="Courier New" w:hint="default"/>
+      </w:rPr>
+    </w:lvl>
+    <w:lvl w:ilvl="2" w:tplc="04090005" w:tentative="1">
+      <w:start w:val="1"/>
+      <w:numFmt w:val="bullet"/>
+      <w:lvlText w:val=""/>
+      <w:lvlJc w:val="left"/>
+      <w:pPr>
+        <w:ind w:left="2160" w:hanging="360"/>
+      </w:pPr>
+      <w:rPr>
+        <w:rFonts w:ascii="Wingdings" w:hAnsi="Wingdings" w:hint="default"/>
+      </w:rPr>
+    </w:lvl>
+    <w:lvl w:ilvl="3" w:tplc="04090001" w:tentative="1">
+      <w:start w:val="1"/>
+      <w:numFmt w:val="bullet"/>
+      <w:lvlText w:val=""/>
+      <w:lvlJc w:val="left"/>
+      <w:pPr>
+        <w:ind w:left="2880" w:hanging="360"/>
+      </w:pPr>
+      <w:rPr>
+        <w:rFonts w:ascii="Symbol" w:hAnsi="Symbol" w:hint="default"/>
+      </w:rPr>
+    </w:lvl>
+    <w:lvl w:ilvl="4" w:tplc="04090003" w:tentative="1">
+      <w:start w:val="1"/>
+      <w:numFmt w:val="bullet"/>
+      <w:lvlText w:val="o"/>
+      <w:lvlJc w:val="left"/>
+      <w:pPr>
+        <w:ind w:left="3600" w:hanging="360"/>
+      </w:pPr>
+      <w:rPr>
+        <w:rFonts w:ascii="Courier New" w:hAnsi="Courier New" w:cs="Courier New" w:hint="default"/>
+      </w:rPr>
+    </w:lvl>
+    <w:lvl w:ilvl="5" w:tplc="04090005" w:tentative="1">
+      <w:start w:val="1"/>
+      <w:numFmt w:val="bullet"/>
+      <w:lvlText w:val=""/>
+      <w:lvlJc w:val="left"/>
+      <w:pPr>
+        <w:ind w:left="4320" w:hanging="360"/>
+      </w:pPr>
+      <w:rPr>
+        <w:rFonts w:ascii="Wingdings" w:hAnsi="Wingdings" w:hint="default"/>
+      </w:rPr>
+    </w:lvl>
+    <w:lvl w:ilvl="6" w:tplc="04090001" w:tentative="1">
+      <w:start w:val="1"/>
+      <w:numFmt w:val="bullet"/>
+      <w:lvlText w:val=""/>
+      <w:lvlJc w:val="left"/>
+      <w:pPr>
+        <w:ind w:left="5040" w:hanging="360"/>
+      </w:pPr>
+      <w:rPr>
+        <w:rFonts w:ascii="Symbol" w:hAnsi="Symbol" w:hint="default"/>
+      </w:rPr>
+    </w:lvl>
+    <w:lvl w:ilvl="7" w:tplc="04090003" w:tentative="1">
+      <w:start w:val="1"/>
+      <w:numFmt w:val="bullet"/>
+      <w:lvlText w:val="o"/>
+      <w:lvlJc w:val="left"/>
+      <w:pPr>
+        <w:ind w:left="5760" w:hanging="360"/>
+      </w:pPr>
+      <w:rPr>
+        <w:rFonts w:ascii="Courier New" w:hAnsi="Courier New" w:cs="Courier New" w:hint="default"/>
+      </w:rPr>
+    </w:lvl>
+    <w:lvl w:ilvl="8" w:tplc="04090005" w:tentative="1">
+      <w:start w:val="1"/>
+      <w:numFmt w:val="bullet"/>
+      <w:lvlText w:val=""/>
+      <w:lvlJc w:val="left"/>
+      <w:pPr>
+        <w:ind w:left="6480" w:hanging="360"/>
+      </w:pPr>
+      <w:rPr>
+        <w:rFonts w:ascii="Wingdings" w:hAnsi="Wingdings" w:hint="default"/>
+      </w:rPr>
+    </w:lvl>
+  </w:abstractNum>
+  <w:abstractNum w:abstractNumId="17" w15:restartNumberingAfterBreak="0">
     <w:nsid w:val="7139690C"/>
     <w:multiLevelType w:val="hybridMultilevel"/>
     <w:tmpl w:val="1C46307A"/>
@@ -3023,7 +4412,7 @@
       </w:rPr>
     </w:lvl>
   </w:abstractNum>
-  <w:abstractNum w:abstractNumId="12" w15:restartNumberingAfterBreak="0">
+  <w:abstractNum w:abstractNumId="18" w15:restartNumberingAfterBreak="0">
     <w:nsid w:val="7AE6246C"/>
     <w:multiLevelType w:val="hybridMultilevel"/>
     <w:tmpl w:val="15F012B8"/>
@@ -3137,43 +4526,61 @@
     </w:lvl>
   </w:abstractNum>
   <w:num w:numId="1">
-    <w:abstractNumId w:val="10"/>
+    <w:abstractNumId w:val="15"/>
   </w:num>
   <w:num w:numId="2">
-    <w:abstractNumId w:val="5"/>
+    <w:abstractNumId w:val="9"/>
   </w:num>
   <w:num w:numId="3">
-    <w:abstractNumId w:val="1"/>
+    <w:abstractNumId w:val="3"/>
   </w:num>
   <w:num w:numId="4">
-    <w:abstractNumId w:val="2"/>
+    <w:abstractNumId w:val="4"/>
   </w:num>
   <w:num w:numId="5">
-    <w:abstractNumId w:val="8"/>
+    <w:abstractNumId w:val="13"/>
   </w:num>
   <w:num w:numId="6">
-    <w:abstractNumId w:val="7"/>
+    <w:abstractNumId w:val="12"/>
   </w:num>
   <w:num w:numId="7">
-    <w:abstractNumId w:val="4"/>
+    <w:abstractNumId w:val="6"/>
   </w:num>
   <w:num w:numId="8">
     <w:abstractNumId w:val="0"/>
   </w:num>
   <w:num w:numId="9">
-    <w:abstractNumId w:val="9"/>
+    <w:abstractNumId w:val="14"/>
   </w:num>
   <w:num w:numId="10">
-    <w:abstractNumId w:val="12"/>
+    <w:abstractNumId w:val="18"/>
   </w:num>
   <w:num w:numId="11">
-    <w:abstractNumId w:val="3"/>
+    <w:abstractNumId w:val="5"/>
   </w:num>
   <w:num w:numId="12">
-    <w:abstractNumId w:val="6"/>
+    <w:abstractNumId w:val="11"/>
   </w:num>
   <w:num w:numId="13">
-    <w:abstractNumId w:val="11"/>
+    <w:abstractNumId w:val="17"/>
+  </w:num>
+  <w:num w:numId="14">
+    <w:abstractNumId w:val="8"/>
+  </w:num>
+  <w:num w:numId="15">
+    <w:abstractNumId w:val="2"/>
+  </w:num>
+  <w:num w:numId="16">
+    <w:abstractNumId w:val="7"/>
+  </w:num>
+  <w:num w:numId="17">
+    <w:abstractNumId w:val="1"/>
+  </w:num>
+  <w:num w:numId="18">
+    <w:abstractNumId w:val="16"/>
+  </w:num>
+  <w:num w:numId="19">
+    <w:abstractNumId w:val="10"/>
   </w:num>
 </w:numbering>
 </file>

</xml_diff>